<commit_message>
fixes the sizes and code
</commit_message>
<xml_diff>
--- a/ski list.docx
+++ b/ski list.docx
@@ -1118,6 +1118,754 @@
         <w:t>Size: 204 cm</w:t>
       </w:r>
     </w:p>
+    <w:p/>
+    <w:p/>
+    <w:p/>
+    <w:p/>
+    <w:p/>
+    <w:p>
+      <w:pPr>
+        <w:rPr>
+          <w:b/>
+          <w:bCs/>
+        </w:rPr>
+      </w:pPr>
+      <w:r>
+        <w:rPr>
+          <w:b/>
+          <w:bCs/>
+        </w:rPr>
+        <w:t>1. Classic Cross-Country Ski Length</w:t>
+      </w:r>
+    </w:p>
+    <w:p>
+      <w:pPr>
+        <w:numPr>
+          <w:ilvl w:val="0"/>
+          <w:numId w:val="19"/>
+        </w:numPr>
+      </w:pPr>
+      <w:r>
+        <w:rPr>
+          <w:b/>
+          <w:bCs/>
+        </w:rPr>
+        <w:t>Basic Formula</w:t>
+      </w:r>
+      <w:r>
+        <w:t xml:space="preserve">: For classic skiing, the ski length is usually around </w:t>
+      </w:r>
+      <w:r>
+        <w:rPr>
+          <w:b/>
+          <w:bCs/>
+        </w:rPr>
+        <w:t>110-120% of the skier's height</w:t>
+      </w:r>
+      <w:r>
+        <w:t>.</w:t>
+      </w:r>
+    </w:p>
+    <w:p>
+      <w:pPr>
+        <w:numPr>
+          <w:ilvl w:val="0"/>
+          <w:numId w:val="19"/>
+        </w:numPr>
+      </w:pPr>
+      <w:r>
+        <w:rPr>
+          <w:b/>
+          <w:bCs/>
+        </w:rPr>
+        <w:t>Formula</w:t>
+      </w:r>
+      <w:r>
+        <w:t>: Classic Ski Length=Skier’s Height (cm)×1.1 to 1.2\</w:t>
+      </w:r>
+      <w:proofErr w:type="gramStart"/>
+      <w:r>
+        <w:t>text{</w:t>
+      </w:r>
+      <w:proofErr w:type="gramEnd"/>
+      <w:r>
+        <w:t>Classic Ski Length} = \text{Skier's Height (cm)} \times 1.1 \text{ to } 1.2Classic Ski Length=Skier’s Height (cm)×1.1 to 1.2</w:t>
+      </w:r>
+    </w:p>
+    <w:p>
+      <w:pPr>
+        <w:numPr>
+          <w:ilvl w:val="0"/>
+          <w:numId w:val="19"/>
+        </w:numPr>
+      </w:pPr>
+      <w:r>
+        <w:rPr>
+          <w:b/>
+          <w:bCs/>
+        </w:rPr>
+        <w:t>Skill Level Adjustment</w:t>
+      </w:r>
+      <w:r>
+        <w:t>:</w:t>
+      </w:r>
+    </w:p>
+    <w:p>
+      <w:pPr>
+        <w:numPr>
+          <w:ilvl w:val="1"/>
+          <w:numId w:val="19"/>
+        </w:numPr>
+      </w:pPr>
+      <w:r>
+        <w:rPr>
+          <w:b/>
+          <w:bCs/>
+        </w:rPr>
+        <w:t>Beginner</w:t>
+      </w:r>
+      <w:r>
+        <w:t>: Aim for the shorter end (110-115% of height) for better control.</w:t>
+      </w:r>
+    </w:p>
+    <w:p>
+      <w:pPr>
+        <w:numPr>
+          <w:ilvl w:val="1"/>
+          <w:numId w:val="19"/>
+        </w:numPr>
+      </w:pPr>
+      <w:r>
+        <w:rPr>
+          <w:b/>
+          <w:bCs/>
+        </w:rPr>
+        <w:t>Intermediate to Advanced</w:t>
+      </w:r>
+      <w:r>
+        <w:t>: Use the longer end (115-120% of height) for more speed and glide.</w:t>
+      </w:r>
+    </w:p>
+    <w:p>
+      <w:pPr>
+        <w:numPr>
+          <w:ilvl w:val="0"/>
+          <w:numId w:val="19"/>
+        </w:numPr>
+      </w:pPr>
+      <w:r>
+        <w:rPr>
+          <w:b/>
+          <w:bCs/>
+        </w:rPr>
+        <w:t>Weight Adjustment</w:t>
+      </w:r>
+      <w:r>
+        <w:t xml:space="preserve">: If a skier is heavier or lighter than average, adjust by about </w:t>
+      </w:r>
+      <w:r>
+        <w:rPr>
+          <w:b/>
+          <w:bCs/>
+        </w:rPr>
+        <w:t>5 cm</w:t>
+      </w:r>
+      <w:r>
+        <w:t xml:space="preserve"> up or down.</w:t>
+      </w:r>
+    </w:p>
+    <w:p>
+      <w:r>
+        <w:rPr>
+          <w:b/>
+          <w:bCs/>
+        </w:rPr>
+        <w:t>Example</w:t>
+      </w:r>
+      <w:r>
+        <w:t>: For a skier who is 170 cm tall:</w:t>
+      </w:r>
+    </w:p>
+    <w:p>
+      <w:r>
+        <w:t>Classic Ski Length=170×1.1 to 1.2=187 to 204 cm\</w:t>
+      </w:r>
+      <w:proofErr w:type="gramStart"/>
+      <w:r>
+        <w:t>text{</w:t>
+      </w:r>
+      <w:proofErr w:type="gramEnd"/>
+      <w:r>
+        <w:t>Classic Ski Length} = 170 \times 1.1 \text{ to } 1.2 = 187 \text{ to } 204 \text{ cm}Classic Ski Length=170×1.1 to 1.2=187 to 204 cm</w:t>
+      </w:r>
+    </w:p>
+    <w:p>
+      <w:pPr>
+        <w:rPr>
+          <w:b/>
+          <w:bCs/>
+        </w:rPr>
+      </w:pPr>
+      <w:r>
+        <w:rPr>
+          <w:b/>
+          <w:bCs/>
+        </w:rPr>
+        <w:t>2. Skate Cross-Country Ski Length</w:t>
+      </w:r>
+    </w:p>
+    <w:p>
+      <w:pPr>
+        <w:numPr>
+          <w:ilvl w:val="0"/>
+          <w:numId w:val="20"/>
+        </w:numPr>
+      </w:pPr>
+      <w:r>
+        <w:rPr>
+          <w:b/>
+          <w:bCs/>
+        </w:rPr>
+        <w:t>Basic Formula</w:t>
+      </w:r>
+      <w:r>
+        <w:t xml:space="preserve">: Skate skis are generally shorter, around </w:t>
+      </w:r>
+      <w:r>
+        <w:rPr>
+          <w:b/>
+          <w:bCs/>
+        </w:rPr>
+        <w:t>105-110% of the skier's height</w:t>
+      </w:r>
+      <w:r>
+        <w:t>.</w:t>
+      </w:r>
+    </w:p>
+    <w:p>
+      <w:pPr>
+        <w:numPr>
+          <w:ilvl w:val="0"/>
+          <w:numId w:val="20"/>
+        </w:numPr>
+      </w:pPr>
+      <w:r>
+        <w:rPr>
+          <w:b/>
+          <w:bCs/>
+        </w:rPr>
+        <w:t>Formula</w:t>
+      </w:r>
+      <w:r>
+        <w:t>: Skate Ski Length=Skier’s Height (cm)×1.05 to 1.1\</w:t>
+      </w:r>
+      <w:proofErr w:type="gramStart"/>
+      <w:r>
+        <w:t>text{</w:t>
+      </w:r>
+      <w:proofErr w:type="gramEnd"/>
+      <w:r>
+        <w:t>Skate Ski Length} = \text{Skier's Height (cm)} \times 1.05 \text{ to } 1.1Skate Ski Length=Skier’s Height (cm)×1.05 to 1.1</w:t>
+      </w:r>
+    </w:p>
+    <w:p>
+      <w:pPr>
+        <w:numPr>
+          <w:ilvl w:val="0"/>
+          <w:numId w:val="20"/>
+        </w:numPr>
+      </w:pPr>
+      <w:r>
+        <w:rPr>
+          <w:b/>
+          <w:bCs/>
+        </w:rPr>
+        <w:t>Skill Level Adjustment</w:t>
+      </w:r>
+      <w:r>
+        <w:t>:</w:t>
+      </w:r>
+    </w:p>
+    <w:p>
+      <w:pPr>
+        <w:numPr>
+          <w:ilvl w:val="1"/>
+          <w:numId w:val="20"/>
+        </w:numPr>
+      </w:pPr>
+      <w:r>
+        <w:rPr>
+          <w:b/>
+          <w:bCs/>
+        </w:rPr>
+        <w:t>Beginner</w:t>
+      </w:r>
+      <w:r>
+        <w:t xml:space="preserve">: </w:t>
+      </w:r>
+      <w:proofErr w:type="spellStart"/>
+      <w:r>
+        <w:t>Opt</w:t>
+      </w:r>
+      <w:proofErr w:type="spellEnd"/>
+      <w:r>
+        <w:t xml:space="preserve"> for 105% of height for better maneuverability.</w:t>
+      </w:r>
+    </w:p>
+    <w:p>
+      <w:pPr>
+        <w:numPr>
+          <w:ilvl w:val="1"/>
+          <w:numId w:val="20"/>
+        </w:numPr>
+      </w:pPr>
+      <w:r>
+        <w:rPr>
+          <w:b/>
+          <w:bCs/>
+        </w:rPr>
+        <w:t>Advanced</w:t>
+      </w:r>
+      <w:r>
+        <w:t>: Closer to 110% of height for better glide.</w:t>
+      </w:r>
+    </w:p>
+    <w:p>
+      <w:pPr>
+        <w:numPr>
+          <w:ilvl w:val="0"/>
+          <w:numId w:val="20"/>
+        </w:numPr>
+      </w:pPr>
+      <w:r>
+        <w:rPr>
+          <w:b/>
+          <w:bCs/>
+        </w:rPr>
+        <w:t>Weight Adjustment</w:t>
+      </w:r>
+      <w:r>
+        <w:t xml:space="preserve">: </w:t>
+      </w:r>
+      <w:proofErr w:type="gramStart"/>
+      <w:r>
+        <w:t>Similar to</w:t>
+      </w:r>
+      <w:proofErr w:type="gramEnd"/>
+      <w:r>
+        <w:t xml:space="preserve"> classic, add or subtract </w:t>
+      </w:r>
+      <w:r>
+        <w:rPr>
+          <w:b/>
+          <w:bCs/>
+        </w:rPr>
+        <w:t>5 cm</w:t>
+      </w:r>
+      <w:r>
+        <w:t xml:space="preserve"> for a heavier or lighter skier.</w:t>
+      </w:r>
+    </w:p>
+    <w:p>
+      <w:r>
+        <w:rPr>
+          <w:b/>
+          <w:bCs/>
+        </w:rPr>
+        <w:t>Example</w:t>
+      </w:r>
+      <w:r>
+        <w:t>: For a 170 cm tall skier:</w:t>
+      </w:r>
+    </w:p>
+    <w:p>
+      <w:r>
+        <w:t>Skate Ski Length=170×1.05 to 1.1=178.5 to 187 cm\</w:t>
+      </w:r>
+      <w:proofErr w:type="gramStart"/>
+      <w:r>
+        <w:t>text{</w:t>
+      </w:r>
+      <w:proofErr w:type="gramEnd"/>
+      <w:r>
+        <w:t>Skate Ski Length} = 170 \times 1.05 \text{ to } 1.1 = 178.5 \text{ to } 187 \text{ cm}Skate Ski Length=170×1.05 to 1.1=178.5 to 187 cm</w:t>
+      </w:r>
+    </w:p>
+    <w:p>
+      <w:pPr>
+        <w:rPr>
+          <w:b/>
+          <w:bCs/>
+        </w:rPr>
+      </w:pPr>
+      <w:r>
+        <w:rPr>
+          <w:b/>
+          <w:bCs/>
+        </w:rPr>
+        <w:t>3. Adjustments Based on Terrain and Conditions</w:t>
+      </w:r>
+    </w:p>
+    <w:p>
+      <w:pPr>
+        <w:numPr>
+          <w:ilvl w:val="0"/>
+          <w:numId w:val="21"/>
+        </w:numPr>
+      </w:pPr>
+      <w:r>
+        <w:rPr>
+          <w:b/>
+          <w:bCs/>
+        </w:rPr>
+        <w:t>Groomed Trails</w:t>
+      </w:r>
+      <w:r>
+        <w:t>: Stick closely to the recommended length from the formula.</w:t>
+      </w:r>
+    </w:p>
+    <w:p>
+      <w:pPr>
+        <w:numPr>
+          <w:ilvl w:val="0"/>
+          <w:numId w:val="21"/>
+        </w:numPr>
+      </w:pPr>
+      <w:r>
+        <w:rPr>
+          <w:b/>
+          <w:bCs/>
+        </w:rPr>
+        <w:t>Backcountry</w:t>
+      </w:r>
+      <w:r>
+        <w:t>: For more challenging or mixed terrain, shorter skis provide better control and stability.</w:t>
+      </w:r>
+    </w:p>
+    <w:p>
+      <w:pPr>
+        <w:rPr>
+          <w:b/>
+          <w:bCs/>
+        </w:rPr>
+      </w:pPr>
+      <w:r>
+        <w:rPr>
+          <w:b/>
+          <w:bCs/>
+        </w:rPr>
+        <w:lastRenderedPageBreak/>
+        <w:t>4. Quick Reference Table</w:t>
+      </w:r>
+    </w:p>
+    <w:p>
+      <w:r>
+        <w:t>Here’s a simplified table you could add to your app for easier reference:</w:t>
+      </w:r>
+    </w:p>
+    <w:tbl>
+      <w:tblPr>
+        <w:tblW w:w="0" w:type="auto"/>
+        <w:tblCellSpacing w:w="15" w:type="dxa"/>
+        <w:tblBorders>
+          <w:top w:val="single" w:sz="4" w:space="0" w:color="auto"/>
+          <w:left w:val="single" w:sz="4" w:space="0" w:color="auto"/>
+          <w:bottom w:val="single" w:sz="4" w:space="0" w:color="auto"/>
+          <w:right w:val="single" w:sz="4" w:space="0" w:color="auto"/>
+          <w:insideH w:val="single" w:sz="4" w:space="0" w:color="auto"/>
+          <w:insideV w:val="single" w:sz="4" w:space="0" w:color="auto"/>
+        </w:tblBorders>
+        <w:tblCellMar>
+          <w:top w:w="15" w:type="dxa"/>
+          <w:left w:w="15" w:type="dxa"/>
+          <w:bottom w:w="15" w:type="dxa"/>
+          <w:right w:w="15" w:type="dxa"/>
+        </w:tblCellMar>
+        <w:tblLook w:val="04A0" w:firstRow="1" w:lastRow="0" w:firstColumn="1" w:lastColumn="0" w:noHBand="0" w:noVBand="1"/>
+      </w:tblPr>
+      <w:tblGrid>
+        <w:gridCol w:w="1245"/>
+        <w:gridCol w:w="2398"/>
+        <w:gridCol w:w="2232"/>
+      </w:tblGrid>
+      <w:tr>
+        <w:trPr>
+          <w:tblHeader/>
+          <w:tblCellSpacing w:w="15" w:type="dxa"/>
+        </w:trPr>
+        <w:tc>
+          <w:tcPr>
+            <w:tcW w:w="0" w:type="auto"/>
+            <w:vAlign w:val="center"/>
+            <w:hideMark/>
+          </w:tcPr>
+          <w:p>
+            <w:pPr>
+              <w:rPr>
+                <w:b/>
+                <w:bCs/>
+              </w:rPr>
+            </w:pPr>
+            <w:r>
+              <w:rPr>
+                <w:b/>
+                <w:bCs/>
+              </w:rPr>
+              <w:t>Height (cm)</w:t>
+            </w:r>
+          </w:p>
+        </w:tc>
+        <w:tc>
+          <w:tcPr>
+            <w:tcW w:w="0" w:type="auto"/>
+            <w:vAlign w:val="center"/>
+            <w:hideMark/>
+          </w:tcPr>
+          <w:p>
+            <w:pPr>
+              <w:rPr>
+                <w:b/>
+                <w:bCs/>
+              </w:rPr>
+            </w:pPr>
+            <w:r>
+              <w:rPr>
+                <w:b/>
+                <w:bCs/>
+              </w:rPr>
+              <w:t>Classic Ski Length (cm)</w:t>
+            </w:r>
+          </w:p>
+        </w:tc>
+        <w:tc>
+          <w:tcPr>
+            <w:tcW w:w="0" w:type="auto"/>
+            <w:vAlign w:val="center"/>
+            <w:hideMark/>
+          </w:tcPr>
+          <w:p>
+            <w:pPr>
+              <w:rPr>
+                <w:b/>
+                <w:bCs/>
+              </w:rPr>
+            </w:pPr>
+            <w:r>
+              <w:rPr>
+                <w:b/>
+                <w:bCs/>
+              </w:rPr>
+              <w:t>Skate Ski Length (cm)</w:t>
+            </w:r>
+          </w:p>
+        </w:tc>
+      </w:tr>
+      <w:tr>
+        <w:trPr>
+          <w:tblCellSpacing w:w="15" w:type="dxa"/>
+        </w:trPr>
+        <w:tc>
+          <w:tcPr>
+            <w:tcW w:w="0" w:type="auto"/>
+            <w:vAlign w:val="center"/>
+            <w:hideMark/>
+          </w:tcPr>
+          <w:p>
+            <w:r>
+              <w:t>150</w:t>
+            </w:r>
+          </w:p>
+        </w:tc>
+        <w:tc>
+          <w:tcPr>
+            <w:tcW w:w="0" w:type="auto"/>
+            <w:vAlign w:val="center"/>
+            <w:hideMark/>
+          </w:tcPr>
+          <w:p>
+            <w:r>
+              <w:t>165 - 180</w:t>
+            </w:r>
+          </w:p>
+        </w:tc>
+        <w:tc>
+          <w:tcPr>
+            <w:tcW w:w="0" w:type="auto"/>
+            <w:vAlign w:val="center"/>
+            <w:hideMark/>
+          </w:tcPr>
+          <w:p>
+            <w:r>
+              <w:t>158 - 165</w:t>
+            </w:r>
+          </w:p>
+        </w:tc>
+      </w:tr>
+      <w:tr>
+        <w:trPr>
+          <w:tblCellSpacing w:w="15" w:type="dxa"/>
+        </w:trPr>
+        <w:tc>
+          <w:tcPr>
+            <w:tcW w:w="0" w:type="auto"/>
+            <w:vAlign w:val="center"/>
+            <w:hideMark/>
+          </w:tcPr>
+          <w:p>
+            <w:r>
+              <w:t>160</w:t>
+            </w:r>
+          </w:p>
+        </w:tc>
+        <w:tc>
+          <w:tcPr>
+            <w:tcW w:w="0" w:type="auto"/>
+            <w:vAlign w:val="center"/>
+            <w:hideMark/>
+          </w:tcPr>
+          <w:p>
+            <w:r>
+              <w:t>176 - 192</w:t>
+            </w:r>
+          </w:p>
+        </w:tc>
+        <w:tc>
+          <w:tcPr>
+            <w:tcW w:w="0" w:type="auto"/>
+            <w:vAlign w:val="center"/>
+            <w:hideMark/>
+          </w:tcPr>
+          <w:p>
+            <w:r>
+              <w:t>168 - 176</w:t>
+            </w:r>
+          </w:p>
+        </w:tc>
+      </w:tr>
+      <w:tr>
+        <w:trPr>
+          <w:tblCellSpacing w:w="15" w:type="dxa"/>
+        </w:trPr>
+        <w:tc>
+          <w:tcPr>
+            <w:tcW w:w="0" w:type="auto"/>
+            <w:vAlign w:val="center"/>
+            <w:hideMark/>
+          </w:tcPr>
+          <w:p>
+            <w:r>
+              <w:t>170</w:t>
+            </w:r>
+          </w:p>
+        </w:tc>
+        <w:tc>
+          <w:tcPr>
+            <w:tcW w:w="0" w:type="auto"/>
+            <w:vAlign w:val="center"/>
+            <w:hideMark/>
+          </w:tcPr>
+          <w:p>
+            <w:r>
+              <w:t>187 - 204</w:t>
+            </w:r>
+          </w:p>
+        </w:tc>
+        <w:tc>
+          <w:tcPr>
+            <w:tcW w:w="0" w:type="auto"/>
+            <w:vAlign w:val="center"/>
+            <w:hideMark/>
+          </w:tcPr>
+          <w:p>
+            <w:r>
+              <w:t>178 - 187</w:t>
+            </w:r>
+          </w:p>
+        </w:tc>
+      </w:tr>
+      <w:tr>
+        <w:trPr>
+          <w:tblCellSpacing w:w="15" w:type="dxa"/>
+        </w:trPr>
+        <w:tc>
+          <w:tcPr>
+            <w:tcW w:w="0" w:type="auto"/>
+            <w:vAlign w:val="center"/>
+            <w:hideMark/>
+          </w:tcPr>
+          <w:p>
+            <w:r>
+              <w:t>180</w:t>
+            </w:r>
+          </w:p>
+        </w:tc>
+        <w:tc>
+          <w:tcPr>
+            <w:tcW w:w="0" w:type="auto"/>
+            <w:vAlign w:val="center"/>
+            <w:hideMark/>
+          </w:tcPr>
+          <w:p>
+            <w:r>
+              <w:t>198 - 216</w:t>
+            </w:r>
+          </w:p>
+        </w:tc>
+        <w:tc>
+          <w:tcPr>
+            <w:tcW w:w="0" w:type="auto"/>
+            <w:vAlign w:val="center"/>
+            <w:hideMark/>
+          </w:tcPr>
+          <w:p>
+            <w:r>
+              <w:t>189 - 198</w:t>
+            </w:r>
+          </w:p>
+        </w:tc>
+      </w:tr>
+      <w:tr>
+        <w:trPr>
+          <w:tblCellSpacing w:w="15" w:type="dxa"/>
+        </w:trPr>
+        <w:tc>
+          <w:tcPr>
+            <w:tcW w:w="0" w:type="auto"/>
+            <w:vAlign w:val="center"/>
+            <w:hideMark/>
+          </w:tcPr>
+          <w:p>
+            <w:r>
+              <w:t>190</w:t>
+            </w:r>
+          </w:p>
+        </w:tc>
+        <w:tc>
+          <w:tcPr>
+            <w:tcW w:w="0" w:type="auto"/>
+            <w:vAlign w:val="center"/>
+            <w:hideMark/>
+          </w:tcPr>
+          <w:p>
+            <w:r>
+              <w:t>209 - 228</w:t>
+            </w:r>
+          </w:p>
+        </w:tc>
+        <w:tc>
+          <w:tcPr>
+            <w:tcW w:w="0" w:type="auto"/>
+            <w:vAlign w:val="center"/>
+            <w:hideMark/>
+          </w:tcPr>
+          <w:p>
+            <w:r>
+              <w:t>199 - 209</w:t>
+            </w:r>
+          </w:p>
+        </w:tc>
+      </w:tr>
+    </w:tbl>
     <w:p/>
     <w:sectPr>
       <w:pgSz w:w="12240" w:h="15840"/>
@@ -2622,6 +3370,304 @@
     </w:lvl>
   </w:abstractNum>
   <w:abstractNum w:abstractNumId="10" w15:restartNumberingAfterBreak="0">
+    <w:nsid w:val="4FFE07DE"/>
+    <w:multiLevelType w:val="multilevel"/>
+    <w:tmpl w:val="EBE417E6"/>
+    <w:lvl w:ilvl="0">
+      <w:start w:val="1"/>
+      <w:numFmt w:val="bullet"/>
+      <w:lvlText w:val=""/>
+      <w:lvlJc w:val="left"/>
+      <w:pPr>
+        <w:tabs>
+          <w:tab w:val="num" w:pos="720"/>
+        </w:tabs>
+        <w:ind w:left="720" w:hanging="360"/>
+      </w:pPr>
+      <w:rPr>
+        <w:rFonts w:ascii="Symbol" w:hAnsi="Symbol" w:hint="default"/>
+        <w:sz w:val="20"/>
+      </w:rPr>
+    </w:lvl>
+    <w:lvl w:ilvl="1" w:tentative="1">
+      <w:start w:val="1"/>
+      <w:numFmt w:val="bullet"/>
+      <w:lvlText w:val="o"/>
+      <w:lvlJc w:val="left"/>
+      <w:pPr>
+        <w:tabs>
+          <w:tab w:val="num" w:pos="1440"/>
+        </w:tabs>
+        <w:ind w:left="1440" w:hanging="360"/>
+      </w:pPr>
+      <w:rPr>
+        <w:rFonts w:ascii="Courier New" w:hAnsi="Courier New" w:hint="default"/>
+        <w:sz w:val="20"/>
+      </w:rPr>
+    </w:lvl>
+    <w:lvl w:ilvl="2" w:tentative="1">
+      <w:start w:val="1"/>
+      <w:numFmt w:val="bullet"/>
+      <w:lvlText w:val=""/>
+      <w:lvlJc w:val="left"/>
+      <w:pPr>
+        <w:tabs>
+          <w:tab w:val="num" w:pos="2160"/>
+        </w:tabs>
+        <w:ind w:left="2160" w:hanging="360"/>
+      </w:pPr>
+      <w:rPr>
+        <w:rFonts w:ascii="Wingdings" w:hAnsi="Wingdings" w:hint="default"/>
+        <w:sz w:val="20"/>
+      </w:rPr>
+    </w:lvl>
+    <w:lvl w:ilvl="3" w:tentative="1">
+      <w:start w:val="1"/>
+      <w:numFmt w:val="bullet"/>
+      <w:lvlText w:val=""/>
+      <w:lvlJc w:val="left"/>
+      <w:pPr>
+        <w:tabs>
+          <w:tab w:val="num" w:pos="2880"/>
+        </w:tabs>
+        <w:ind w:left="2880" w:hanging="360"/>
+      </w:pPr>
+      <w:rPr>
+        <w:rFonts w:ascii="Wingdings" w:hAnsi="Wingdings" w:hint="default"/>
+        <w:sz w:val="20"/>
+      </w:rPr>
+    </w:lvl>
+    <w:lvl w:ilvl="4" w:tentative="1">
+      <w:start w:val="1"/>
+      <w:numFmt w:val="bullet"/>
+      <w:lvlText w:val=""/>
+      <w:lvlJc w:val="left"/>
+      <w:pPr>
+        <w:tabs>
+          <w:tab w:val="num" w:pos="3600"/>
+        </w:tabs>
+        <w:ind w:left="3600" w:hanging="360"/>
+      </w:pPr>
+      <w:rPr>
+        <w:rFonts w:ascii="Wingdings" w:hAnsi="Wingdings" w:hint="default"/>
+        <w:sz w:val="20"/>
+      </w:rPr>
+    </w:lvl>
+    <w:lvl w:ilvl="5" w:tentative="1">
+      <w:start w:val="1"/>
+      <w:numFmt w:val="bullet"/>
+      <w:lvlText w:val=""/>
+      <w:lvlJc w:val="left"/>
+      <w:pPr>
+        <w:tabs>
+          <w:tab w:val="num" w:pos="4320"/>
+        </w:tabs>
+        <w:ind w:left="4320" w:hanging="360"/>
+      </w:pPr>
+      <w:rPr>
+        <w:rFonts w:ascii="Wingdings" w:hAnsi="Wingdings" w:hint="default"/>
+        <w:sz w:val="20"/>
+      </w:rPr>
+    </w:lvl>
+    <w:lvl w:ilvl="6" w:tentative="1">
+      <w:start w:val="1"/>
+      <w:numFmt w:val="bullet"/>
+      <w:lvlText w:val=""/>
+      <w:lvlJc w:val="left"/>
+      <w:pPr>
+        <w:tabs>
+          <w:tab w:val="num" w:pos="5040"/>
+        </w:tabs>
+        <w:ind w:left="5040" w:hanging="360"/>
+      </w:pPr>
+      <w:rPr>
+        <w:rFonts w:ascii="Wingdings" w:hAnsi="Wingdings" w:hint="default"/>
+        <w:sz w:val="20"/>
+      </w:rPr>
+    </w:lvl>
+    <w:lvl w:ilvl="7" w:tentative="1">
+      <w:start w:val="1"/>
+      <w:numFmt w:val="bullet"/>
+      <w:lvlText w:val=""/>
+      <w:lvlJc w:val="left"/>
+      <w:pPr>
+        <w:tabs>
+          <w:tab w:val="num" w:pos="5760"/>
+        </w:tabs>
+        <w:ind w:left="5760" w:hanging="360"/>
+      </w:pPr>
+      <w:rPr>
+        <w:rFonts w:ascii="Wingdings" w:hAnsi="Wingdings" w:hint="default"/>
+        <w:sz w:val="20"/>
+      </w:rPr>
+    </w:lvl>
+    <w:lvl w:ilvl="8" w:tentative="1">
+      <w:start w:val="1"/>
+      <w:numFmt w:val="bullet"/>
+      <w:lvlText w:val=""/>
+      <w:lvlJc w:val="left"/>
+      <w:pPr>
+        <w:tabs>
+          <w:tab w:val="num" w:pos="6480"/>
+        </w:tabs>
+        <w:ind w:left="6480" w:hanging="360"/>
+      </w:pPr>
+      <w:rPr>
+        <w:rFonts w:ascii="Wingdings" w:hAnsi="Wingdings" w:hint="default"/>
+        <w:sz w:val="20"/>
+      </w:rPr>
+    </w:lvl>
+  </w:abstractNum>
+  <w:abstractNum w:abstractNumId="11" w15:restartNumberingAfterBreak="0">
+    <w:nsid w:val="522C390E"/>
+    <w:multiLevelType w:val="multilevel"/>
+    <w:tmpl w:val="0F7EC998"/>
+    <w:lvl w:ilvl="0">
+      <w:start w:val="1"/>
+      <w:numFmt w:val="bullet"/>
+      <w:lvlText w:val=""/>
+      <w:lvlJc w:val="left"/>
+      <w:pPr>
+        <w:tabs>
+          <w:tab w:val="num" w:pos="720"/>
+        </w:tabs>
+        <w:ind w:left="720" w:hanging="360"/>
+      </w:pPr>
+      <w:rPr>
+        <w:rFonts w:ascii="Symbol" w:hAnsi="Symbol" w:hint="default"/>
+        <w:sz w:val="20"/>
+      </w:rPr>
+    </w:lvl>
+    <w:lvl w:ilvl="1">
+      <w:start w:val="1"/>
+      <w:numFmt w:val="bullet"/>
+      <w:lvlText w:val="o"/>
+      <w:lvlJc w:val="left"/>
+      <w:pPr>
+        <w:tabs>
+          <w:tab w:val="num" w:pos="1440"/>
+        </w:tabs>
+        <w:ind w:left="1440" w:hanging="360"/>
+      </w:pPr>
+      <w:rPr>
+        <w:rFonts w:ascii="Courier New" w:hAnsi="Courier New" w:hint="default"/>
+        <w:sz w:val="20"/>
+      </w:rPr>
+    </w:lvl>
+    <w:lvl w:ilvl="2" w:tentative="1">
+      <w:start w:val="1"/>
+      <w:numFmt w:val="bullet"/>
+      <w:lvlText w:val=""/>
+      <w:lvlJc w:val="left"/>
+      <w:pPr>
+        <w:tabs>
+          <w:tab w:val="num" w:pos="2160"/>
+        </w:tabs>
+        <w:ind w:left="2160" w:hanging="360"/>
+      </w:pPr>
+      <w:rPr>
+        <w:rFonts w:ascii="Wingdings" w:hAnsi="Wingdings" w:hint="default"/>
+        <w:sz w:val="20"/>
+      </w:rPr>
+    </w:lvl>
+    <w:lvl w:ilvl="3" w:tentative="1">
+      <w:start w:val="1"/>
+      <w:numFmt w:val="bullet"/>
+      <w:lvlText w:val=""/>
+      <w:lvlJc w:val="left"/>
+      <w:pPr>
+        <w:tabs>
+          <w:tab w:val="num" w:pos="2880"/>
+        </w:tabs>
+        <w:ind w:left="2880" w:hanging="360"/>
+      </w:pPr>
+      <w:rPr>
+        <w:rFonts w:ascii="Wingdings" w:hAnsi="Wingdings" w:hint="default"/>
+        <w:sz w:val="20"/>
+      </w:rPr>
+    </w:lvl>
+    <w:lvl w:ilvl="4" w:tentative="1">
+      <w:start w:val="1"/>
+      <w:numFmt w:val="bullet"/>
+      <w:lvlText w:val=""/>
+      <w:lvlJc w:val="left"/>
+      <w:pPr>
+        <w:tabs>
+          <w:tab w:val="num" w:pos="3600"/>
+        </w:tabs>
+        <w:ind w:left="3600" w:hanging="360"/>
+      </w:pPr>
+      <w:rPr>
+        <w:rFonts w:ascii="Wingdings" w:hAnsi="Wingdings" w:hint="default"/>
+        <w:sz w:val="20"/>
+      </w:rPr>
+    </w:lvl>
+    <w:lvl w:ilvl="5" w:tentative="1">
+      <w:start w:val="1"/>
+      <w:numFmt w:val="bullet"/>
+      <w:lvlText w:val=""/>
+      <w:lvlJc w:val="left"/>
+      <w:pPr>
+        <w:tabs>
+          <w:tab w:val="num" w:pos="4320"/>
+        </w:tabs>
+        <w:ind w:left="4320" w:hanging="360"/>
+      </w:pPr>
+      <w:rPr>
+        <w:rFonts w:ascii="Wingdings" w:hAnsi="Wingdings" w:hint="default"/>
+        <w:sz w:val="20"/>
+      </w:rPr>
+    </w:lvl>
+    <w:lvl w:ilvl="6" w:tentative="1">
+      <w:start w:val="1"/>
+      <w:numFmt w:val="bullet"/>
+      <w:lvlText w:val=""/>
+      <w:lvlJc w:val="left"/>
+      <w:pPr>
+        <w:tabs>
+          <w:tab w:val="num" w:pos="5040"/>
+        </w:tabs>
+        <w:ind w:left="5040" w:hanging="360"/>
+      </w:pPr>
+      <w:rPr>
+        <w:rFonts w:ascii="Wingdings" w:hAnsi="Wingdings" w:hint="default"/>
+        <w:sz w:val="20"/>
+      </w:rPr>
+    </w:lvl>
+    <w:lvl w:ilvl="7" w:tentative="1">
+      <w:start w:val="1"/>
+      <w:numFmt w:val="bullet"/>
+      <w:lvlText w:val=""/>
+      <w:lvlJc w:val="left"/>
+      <w:pPr>
+        <w:tabs>
+          <w:tab w:val="num" w:pos="5760"/>
+        </w:tabs>
+        <w:ind w:left="5760" w:hanging="360"/>
+      </w:pPr>
+      <w:rPr>
+        <w:rFonts w:ascii="Wingdings" w:hAnsi="Wingdings" w:hint="default"/>
+        <w:sz w:val="20"/>
+      </w:rPr>
+    </w:lvl>
+    <w:lvl w:ilvl="8" w:tentative="1">
+      <w:start w:val="1"/>
+      <w:numFmt w:val="bullet"/>
+      <w:lvlText w:val=""/>
+      <w:lvlJc w:val="left"/>
+      <w:pPr>
+        <w:tabs>
+          <w:tab w:val="num" w:pos="6480"/>
+        </w:tabs>
+        <w:ind w:left="6480" w:hanging="360"/>
+      </w:pPr>
+      <w:rPr>
+        <w:rFonts w:ascii="Wingdings" w:hAnsi="Wingdings" w:hint="default"/>
+        <w:sz w:val="20"/>
+      </w:rPr>
+    </w:lvl>
+  </w:abstractNum>
+  <w:abstractNum w:abstractNumId="12" w15:restartNumberingAfterBreak="0">
     <w:nsid w:val="597E0ED6"/>
     <w:multiLevelType w:val="multilevel"/>
     <w:tmpl w:val="BE4C1408"/>
@@ -2770,7 +3816,7 @@
       </w:rPr>
     </w:lvl>
   </w:abstractNum>
-  <w:abstractNum w:abstractNumId="11" w15:restartNumberingAfterBreak="0">
+  <w:abstractNum w:abstractNumId="13" w15:restartNumberingAfterBreak="0">
     <w:nsid w:val="5FBB4E70"/>
     <w:multiLevelType w:val="multilevel"/>
     <w:tmpl w:val="B1C43644"/>
@@ -2919,7 +3965,7 @@
       </w:rPr>
     </w:lvl>
   </w:abstractNum>
-  <w:abstractNum w:abstractNumId="12" w15:restartNumberingAfterBreak="0">
+  <w:abstractNum w:abstractNumId="14" w15:restartNumberingAfterBreak="0">
     <w:nsid w:val="68A83F23"/>
     <w:multiLevelType w:val="multilevel"/>
     <w:tmpl w:val="A68CCC7C"/>
@@ -3068,7 +4114,7 @@
       </w:rPr>
     </w:lvl>
   </w:abstractNum>
-  <w:abstractNum w:abstractNumId="13" w15:restartNumberingAfterBreak="0">
+  <w:abstractNum w:abstractNumId="15" w15:restartNumberingAfterBreak="0">
     <w:nsid w:val="71232D81"/>
     <w:multiLevelType w:val="multilevel"/>
     <w:tmpl w:val="E098DD2E"/>
@@ -3217,7 +4263,7 @@
       </w:rPr>
     </w:lvl>
   </w:abstractNum>
-  <w:abstractNum w:abstractNumId="14" w15:restartNumberingAfterBreak="0">
+  <w:abstractNum w:abstractNumId="16" w15:restartNumberingAfterBreak="0">
     <w:nsid w:val="75615EDF"/>
     <w:multiLevelType w:val="multilevel"/>
     <w:tmpl w:val="D4A413E2"/>
@@ -3366,7 +4412,7 @@
       </w:rPr>
     </w:lvl>
   </w:abstractNum>
-  <w:abstractNum w:abstractNumId="15" w15:restartNumberingAfterBreak="0">
+  <w:abstractNum w:abstractNumId="17" w15:restartNumberingAfterBreak="0">
     <w:nsid w:val="7652702A"/>
     <w:multiLevelType w:val="multilevel"/>
     <w:tmpl w:val="9968CF84"/>
@@ -3515,7 +4561,7 @@
       </w:rPr>
     </w:lvl>
   </w:abstractNum>
-  <w:abstractNum w:abstractNumId="16" w15:restartNumberingAfterBreak="0">
+  <w:abstractNum w:abstractNumId="18" w15:restartNumberingAfterBreak="0">
     <w:nsid w:val="77C63930"/>
     <w:multiLevelType w:val="multilevel"/>
     <w:tmpl w:val="4A842DB0"/>
@@ -3664,7 +4710,156 @@
       </w:rPr>
     </w:lvl>
   </w:abstractNum>
-  <w:abstractNum w:abstractNumId="17" w15:restartNumberingAfterBreak="0">
+  <w:abstractNum w:abstractNumId="19" w15:restartNumberingAfterBreak="0">
+    <w:nsid w:val="7CA16D77"/>
+    <w:multiLevelType w:val="multilevel"/>
+    <w:tmpl w:val="798A2E3E"/>
+    <w:lvl w:ilvl="0">
+      <w:start w:val="1"/>
+      <w:numFmt w:val="bullet"/>
+      <w:lvlText w:val=""/>
+      <w:lvlJc w:val="left"/>
+      <w:pPr>
+        <w:tabs>
+          <w:tab w:val="num" w:pos="720"/>
+        </w:tabs>
+        <w:ind w:left="720" w:hanging="360"/>
+      </w:pPr>
+      <w:rPr>
+        <w:rFonts w:ascii="Symbol" w:hAnsi="Symbol" w:hint="default"/>
+        <w:sz w:val="20"/>
+      </w:rPr>
+    </w:lvl>
+    <w:lvl w:ilvl="1">
+      <w:start w:val="1"/>
+      <w:numFmt w:val="bullet"/>
+      <w:lvlText w:val="o"/>
+      <w:lvlJc w:val="left"/>
+      <w:pPr>
+        <w:tabs>
+          <w:tab w:val="num" w:pos="1440"/>
+        </w:tabs>
+        <w:ind w:left="1440" w:hanging="360"/>
+      </w:pPr>
+      <w:rPr>
+        <w:rFonts w:ascii="Courier New" w:hAnsi="Courier New" w:hint="default"/>
+        <w:sz w:val="20"/>
+      </w:rPr>
+    </w:lvl>
+    <w:lvl w:ilvl="2" w:tentative="1">
+      <w:start w:val="1"/>
+      <w:numFmt w:val="bullet"/>
+      <w:lvlText w:val=""/>
+      <w:lvlJc w:val="left"/>
+      <w:pPr>
+        <w:tabs>
+          <w:tab w:val="num" w:pos="2160"/>
+        </w:tabs>
+        <w:ind w:left="2160" w:hanging="360"/>
+      </w:pPr>
+      <w:rPr>
+        <w:rFonts w:ascii="Wingdings" w:hAnsi="Wingdings" w:hint="default"/>
+        <w:sz w:val="20"/>
+      </w:rPr>
+    </w:lvl>
+    <w:lvl w:ilvl="3" w:tentative="1">
+      <w:start w:val="1"/>
+      <w:numFmt w:val="bullet"/>
+      <w:lvlText w:val=""/>
+      <w:lvlJc w:val="left"/>
+      <w:pPr>
+        <w:tabs>
+          <w:tab w:val="num" w:pos="2880"/>
+        </w:tabs>
+        <w:ind w:left="2880" w:hanging="360"/>
+      </w:pPr>
+      <w:rPr>
+        <w:rFonts w:ascii="Wingdings" w:hAnsi="Wingdings" w:hint="default"/>
+        <w:sz w:val="20"/>
+      </w:rPr>
+    </w:lvl>
+    <w:lvl w:ilvl="4" w:tentative="1">
+      <w:start w:val="1"/>
+      <w:numFmt w:val="bullet"/>
+      <w:lvlText w:val=""/>
+      <w:lvlJc w:val="left"/>
+      <w:pPr>
+        <w:tabs>
+          <w:tab w:val="num" w:pos="3600"/>
+        </w:tabs>
+        <w:ind w:left="3600" w:hanging="360"/>
+      </w:pPr>
+      <w:rPr>
+        <w:rFonts w:ascii="Wingdings" w:hAnsi="Wingdings" w:hint="default"/>
+        <w:sz w:val="20"/>
+      </w:rPr>
+    </w:lvl>
+    <w:lvl w:ilvl="5" w:tentative="1">
+      <w:start w:val="1"/>
+      <w:numFmt w:val="bullet"/>
+      <w:lvlText w:val=""/>
+      <w:lvlJc w:val="left"/>
+      <w:pPr>
+        <w:tabs>
+          <w:tab w:val="num" w:pos="4320"/>
+        </w:tabs>
+        <w:ind w:left="4320" w:hanging="360"/>
+      </w:pPr>
+      <w:rPr>
+        <w:rFonts w:ascii="Wingdings" w:hAnsi="Wingdings" w:hint="default"/>
+        <w:sz w:val="20"/>
+      </w:rPr>
+    </w:lvl>
+    <w:lvl w:ilvl="6" w:tentative="1">
+      <w:start w:val="1"/>
+      <w:numFmt w:val="bullet"/>
+      <w:lvlText w:val=""/>
+      <w:lvlJc w:val="left"/>
+      <w:pPr>
+        <w:tabs>
+          <w:tab w:val="num" w:pos="5040"/>
+        </w:tabs>
+        <w:ind w:left="5040" w:hanging="360"/>
+      </w:pPr>
+      <w:rPr>
+        <w:rFonts w:ascii="Wingdings" w:hAnsi="Wingdings" w:hint="default"/>
+        <w:sz w:val="20"/>
+      </w:rPr>
+    </w:lvl>
+    <w:lvl w:ilvl="7" w:tentative="1">
+      <w:start w:val="1"/>
+      <w:numFmt w:val="bullet"/>
+      <w:lvlText w:val=""/>
+      <w:lvlJc w:val="left"/>
+      <w:pPr>
+        <w:tabs>
+          <w:tab w:val="num" w:pos="5760"/>
+        </w:tabs>
+        <w:ind w:left="5760" w:hanging="360"/>
+      </w:pPr>
+      <w:rPr>
+        <w:rFonts w:ascii="Wingdings" w:hAnsi="Wingdings" w:hint="default"/>
+        <w:sz w:val="20"/>
+      </w:rPr>
+    </w:lvl>
+    <w:lvl w:ilvl="8" w:tentative="1">
+      <w:start w:val="1"/>
+      <w:numFmt w:val="bullet"/>
+      <w:lvlText w:val=""/>
+      <w:lvlJc w:val="left"/>
+      <w:pPr>
+        <w:tabs>
+          <w:tab w:val="num" w:pos="6480"/>
+        </w:tabs>
+        <w:ind w:left="6480" w:hanging="360"/>
+      </w:pPr>
+      <w:rPr>
+        <w:rFonts w:ascii="Wingdings" w:hAnsi="Wingdings" w:hint="default"/>
+        <w:sz w:val="20"/>
+      </w:rPr>
+    </w:lvl>
+  </w:abstractNum>
+  <w:abstractNum w:abstractNumId="20" w15:restartNumberingAfterBreak="0">
     <w:nsid w:val="7F2E5E05"/>
     <w:multiLevelType w:val="multilevel"/>
     <w:tmpl w:val="625280CC"/>
@@ -3814,19 +5009,19 @@
     </w:lvl>
   </w:abstractNum>
   <w:num w:numId="1" w16cid:durableId="676418882">
-    <w:abstractNumId w:val="11"/>
+    <w:abstractNumId w:val="13"/>
   </w:num>
   <w:num w:numId="2" w16cid:durableId="971136023">
-    <w:abstractNumId w:val="17"/>
+    <w:abstractNumId w:val="20"/>
   </w:num>
   <w:num w:numId="3" w16cid:durableId="921796505">
     <w:abstractNumId w:val="4"/>
   </w:num>
   <w:num w:numId="4" w16cid:durableId="1144853226">
-    <w:abstractNumId w:val="15"/>
+    <w:abstractNumId w:val="17"/>
   </w:num>
   <w:num w:numId="5" w16cid:durableId="1529220630">
-    <w:abstractNumId w:val="10"/>
+    <w:abstractNumId w:val="12"/>
   </w:num>
   <w:num w:numId="6" w16cid:durableId="1209949914">
     <w:abstractNumId w:val="3"/>
@@ -3841,16 +5036,16 @@
     <w:abstractNumId w:val="1"/>
   </w:num>
   <w:num w:numId="10" w16cid:durableId="472983507">
-    <w:abstractNumId w:val="12"/>
+    <w:abstractNumId w:val="14"/>
   </w:num>
   <w:num w:numId="11" w16cid:durableId="358898147">
-    <w:abstractNumId w:val="14"/>
+    <w:abstractNumId w:val="16"/>
   </w:num>
   <w:num w:numId="12" w16cid:durableId="1484009357">
     <w:abstractNumId w:val="2"/>
   </w:num>
   <w:num w:numId="13" w16cid:durableId="1642808989">
-    <w:abstractNumId w:val="13"/>
+    <w:abstractNumId w:val="15"/>
   </w:num>
   <w:num w:numId="14" w16cid:durableId="151257225">
     <w:abstractNumId w:val="9"/>
@@ -3859,13 +5054,22 @@
     <w:abstractNumId w:val="6"/>
   </w:num>
   <w:num w:numId="16" w16cid:durableId="454519959">
-    <w:abstractNumId w:val="16"/>
+    <w:abstractNumId w:val="18"/>
   </w:num>
   <w:num w:numId="17" w16cid:durableId="1816483757">
     <w:abstractNumId w:val="5"/>
   </w:num>
   <w:num w:numId="18" w16cid:durableId="1808862639">
     <w:abstractNumId w:val="7"/>
+  </w:num>
+  <w:num w:numId="19" w16cid:durableId="938178547">
+    <w:abstractNumId w:val="11"/>
+  </w:num>
+  <w:num w:numId="20" w16cid:durableId="687681821">
+    <w:abstractNumId w:val="19"/>
+  </w:num>
+  <w:num w:numId="21" w16cid:durableId="148864864">
+    <w:abstractNumId w:val="10"/>
   </w:num>
 </w:numbering>
 </file>

</xml_diff>

<commit_message>
added two more skis
</commit_message>
<xml_diff>
--- a/ski list.docx
+++ b/ski list.docx
@@ -1118,754 +1118,297 @@
         <w:t>Size: 204 cm</w:t>
       </w:r>
     </w:p>
-    <w:p/>
-    <w:p/>
-    <w:p/>
-    <w:p/>
-    <w:p/>
-    <w:p>
-      <w:pPr>
-        <w:rPr>
-          <w:b/>
-          <w:bCs/>
-        </w:rPr>
-      </w:pPr>
-      <w:r>
-        <w:rPr>
-          <w:b/>
-          <w:bCs/>
-        </w:rPr>
-        <w:t>1. Classic Cross-Country Ski Length</w:t>
-      </w:r>
-    </w:p>
-    <w:p>
-      <w:pPr>
+    <w:p>
+      <w:pPr>
+        <w:rPr>
+          <w:b/>
+          <w:bCs/>
+          <w:highlight w:val="yellow"/>
+        </w:rPr>
+      </w:pPr>
+      <w:proofErr w:type="gramStart"/>
+      <w:r>
+        <w:rPr>
+          <w:highlight w:val="yellow"/>
+        </w:rPr>
+        <w:t>1</w:t>
+      </w:r>
+      <w:r>
+        <w:rPr>
+          <w:highlight w:val="yellow"/>
+        </w:rPr>
+        <w:t>9</w:t>
+      </w:r>
+      <w:r>
+        <w:rPr>
+          <w:highlight w:val="yellow"/>
+        </w:rPr>
+        <w:t xml:space="preserve">  </w:t>
+      </w:r>
+      <w:r>
+        <w:rPr>
+          <w:b/>
+          <w:bCs/>
+          <w:highlight w:val="yellow"/>
+        </w:rPr>
+        <w:t>Salomon</w:t>
+      </w:r>
+      <w:proofErr w:type="gramEnd"/>
+      <w:r>
+        <w:rPr>
+          <w:b/>
+          <w:bCs/>
+          <w:highlight w:val="yellow"/>
+        </w:rPr>
+        <w:t xml:space="preserve"> Escape 48 </w:t>
+      </w:r>
+      <w:proofErr w:type="spellStart"/>
+      <w:r>
+        <w:rPr>
+          <w:b/>
+          <w:bCs/>
+          <w:highlight w:val="yellow"/>
+        </w:rPr>
+        <w:t>eSKIN</w:t>
+      </w:r>
+      <w:proofErr w:type="spellEnd"/>
+      <w:r>
+        <w:rPr>
+          <w:b/>
+          <w:bCs/>
+          <w:highlight w:val="yellow"/>
+        </w:rPr>
+        <w:t xml:space="preserve"> Cross-country Skis and X-Stiff Shift Binding</w:t>
+      </w:r>
+    </w:p>
+    <w:p>
+      <w:pPr>
+        <w:pStyle w:val="ListParagraph"/>
         <w:numPr>
           <w:ilvl w:val="0"/>
-          <w:numId w:val="19"/>
+          <w:numId w:val="22"/>
         </w:numPr>
-      </w:pPr>
-      <w:r>
-        <w:rPr>
-          <w:b/>
-          <w:bCs/>
-        </w:rPr>
-        <w:t>Basic Formula</w:t>
-      </w:r>
-      <w:r>
-        <w:t xml:space="preserve">: For classic skiing, the ski length is usually around </w:t>
-      </w:r>
-      <w:r>
-        <w:rPr>
-          <w:b/>
-          <w:bCs/>
-        </w:rPr>
-        <w:t>110-120% of the skier's height</w:t>
-      </w:r>
-      <w:r>
-        <w:t>.</w:t>
+        <w:rPr>
+          <w:highlight w:val="yellow"/>
+        </w:rPr>
+      </w:pPr>
+      <w:r>
+        <w:rPr>
+          <w:highlight w:val="yellow"/>
+        </w:rPr>
+        <w:t>Width: 48mm</w:t>
+      </w:r>
+      <w:r>
+        <w:rPr>
+          <w:highlight w:val="yellow"/>
+        </w:rPr>
+        <w:t>, 46mm, 44mm, 46mm</w:t>
       </w:r>
     </w:p>
     <w:p>
       <w:pPr>
         <w:numPr>
           <w:ilvl w:val="0"/>
-          <w:numId w:val="19"/>
+          <w:numId w:val="18"/>
         </w:numPr>
-      </w:pPr>
-      <w:r>
-        <w:rPr>
-          <w:b/>
-          <w:bCs/>
-        </w:rPr>
-        <w:t>Formula</w:t>
-      </w:r>
-      <w:r>
-        <w:t>: Classic Ski Length=Skier’s Height (cm)×1.1 to 1.2\</w:t>
-      </w:r>
+        <w:rPr>
+          <w:highlight w:val="yellow"/>
+        </w:rPr>
+      </w:pPr>
+      <w:r>
+        <w:rPr>
+          <w:highlight w:val="yellow"/>
+        </w:rPr>
+        <w:t>Size</w:t>
+      </w:r>
+      <w:r>
+        <w:rPr>
+          <w:highlight w:val="yellow"/>
+        </w:rPr>
+        <w:t>s</w:t>
+      </w:r>
+      <w:r>
+        <w:rPr>
+          <w:highlight w:val="yellow"/>
+        </w:rPr>
+        <w:t>: 20</w:t>
+      </w:r>
+      <w:r>
+        <w:rPr>
+          <w:highlight w:val="yellow"/>
+        </w:rPr>
+        <w:t>6</w:t>
+      </w:r>
+      <w:r>
+        <w:rPr>
+          <w:highlight w:val="yellow"/>
+        </w:rPr>
+        <w:t xml:space="preserve"> cm</w:t>
+      </w:r>
+      <w:r>
+        <w:rPr>
+          <w:highlight w:val="yellow"/>
+        </w:rPr>
+        <w:t xml:space="preserve">, 180cm, </w:t>
+      </w:r>
+    </w:p>
+    <w:p>
+      <w:pPr>
+        <w:rPr>
+          <w:highlight w:val="yellow"/>
+        </w:rPr>
+      </w:pPr>
+    </w:p>
+    <w:p>
+      <w:pPr>
+        <w:rPr>
+          <w:b/>
+          <w:bCs/>
+          <w:highlight w:val="yellow"/>
+        </w:rPr>
+      </w:pPr>
       <w:proofErr w:type="gramStart"/>
       <w:r>
-        <w:t>text{</w:t>
+        <w:rPr>
+          <w:highlight w:val="yellow"/>
+        </w:rPr>
+        <w:lastRenderedPageBreak/>
+        <w:t>20</w:t>
+      </w:r>
+      <w:r>
+        <w:rPr>
+          <w:highlight w:val="yellow"/>
+        </w:rPr>
+        <w:t xml:space="preserve">  </w:t>
+      </w:r>
+      <w:r>
+        <w:rPr>
+          <w:b/>
+          <w:bCs/>
+          <w:highlight w:val="yellow"/>
+        </w:rPr>
+        <w:t>ATOMIC</w:t>
       </w:r>
       <w:proofErr w:type="gramEnd"/>
       <w:r>
-        <w:t>Classic Ski Length} = \text{Skier's Height (cm)} \times 1.1 \text{ to } 1.2Classic Ski Length=Skier’s Height (cm)×1.1 to 1.2</w:t>
-      </w:r>
-    </w:p>
-    <w:p>
-      <w:pPr>
+        <w:rPr>
+          <w:b/>
+          <w:bCs/>
+          <w:highlight w:val="yellow"/>
+        </w:rPr>
+        <w:t xml:space="preserve"> </w:t>
+      </w:r>
+      <w:r>
+        <w:rPr>
+          <w:b/>
+          <w:bCs/>
+          <w:highlight w:val="yellow"/>
+        </w:rPr>
+        <w:t xml:space="preserve">Pro C1 </w:t>
+      </w:r>
+      <w:proofErr w:type="spellStart"/>
+      <w:r>
+        <w:rPr>
+          <w:b/>
+          <w:bCs/>
+          <w:highlight w:val="yellow"/>
+        </w:rPr>
+        <w:t>Skintec</w:t>
+      </w:r>
+      <w:proofErr w:type="spellEnd"/>
+      <w:r>
+        <w:rPr>
+          <w:b/>
+          <w:bCs/>
+          <w:highlight w:val="yellow"/>
+        </w:rPr>
+        <w:t xml:space="preserve"> Hard Cross-country Skis with </w:t>
+      </w:r>
+      <w:proofErr w:type="spellStart"/>
+      <w:r>
+        <w:rPr>
+          <w:b/>
+          <w:bCs/>
+          <w:highlight w:val="yellow"/>
+        </w:rPr>
+        <w:t>Prolink</w:t>
+      </w:r>
+      <w:proofErr w:type="spellEnd"/>
+      <w:r>
+        <w:rPr>
+          <w:b/>
+          <w:bCs/>
+          <w:highlight w:val="yellow"/>
+        </w:rPr>
+        <w:t xml:space="preserve"> Shift CL Binding</w:t>
+      </w:r>
+    </w:p>
+    <w:p>
+      <w:pPr>
+        <w:pStyle w:val="ListParagraph"/>
         <w:numPr>
           <w:ilvl w:val="0"/>
-          <w:numId w:val="19"/>
+          <w:numId w:val="22"/>
         </w:numPr>
-      </w:pPr>
-      <w:r>
-        <w:rPr>
-          <w:b/>
-          <w:bCs/>
-        </w:rPr>
-        <w:t>Skill Level Adjustment</w:t>
-      </w:r>
-      <w:r>
-        <w:t>:</w:t>
-      </w:r>
-    </w:p>
-    <w:p>
-      <w:pPr>
-        <w:numPr>
-          <w:ilvl w:val="1"/>
-          <w:numId w:val="19"/>
-        </w:numPr>
-      </w:pPr>
-      <w:r>
-        <w:rPr>
-          <w:b/>
-          <w:bCs/>
-        </w:rPr>
-        <w:t>Beginner</w:t>
-      </w:r>
-      <w:r>
-        <w:t>: Aim for the shorter end (110-115% of height) for better control.</w:t>
-      </w:r>
-    </w:p>
-    <w:p>
-      <w:pPr>
-        <w:numPr>
-          <w:ilvl w:val="1"/>
-          <w:numId w:val="19"/>
-        </w:numPr>
-      </w:pPr>
-      <w:r>
-        <w:rPr>
-          <w:b/>
-          <w:bCs/>
-        </w:rPr>
-        <w:t>Intermediate to Advanced</w:t>
-      </w:r>
-      <w:r>
-        <w:t>: Use the longer end (115-120% of height) for more speed and glide.</w:t>
+        <w:rPr>
+          <w:highlight w:val="yellow"/>
+        </w:rPr>
+      </w:pPr>
+      <w:r>
+        <w:rPr>
+          <w:highlight w:val="yellow"/>
+        </w:rPr>
+        <w:t>Width: 4</w:t>
+      </w:r>
+      <w:r>
+        <w:rPr>
+          <w:highlight w:val="yellow"/>
+        </w:rPr>
+        <w:t>7</w:t>
+      </w:r>
+      <w:r>
+        <w:rPr>
+          <w:highlight w:val="yellow"/>
+        </w:rPr>
+        <w:t>mm</w:t>
       </w:r>
     </w:p>
     <w:p>
       <w:pPr>
         <w:numPr>
           <w:ilvl w:val="0"/>
-          <w:numId w:val="19"/>
+          <w:numId w:val="18"/>
         </w:numPr>
-      </w:pPr>
-      <w:r>
-        <w:rPr>
-          <w:b/>
-          <w:bCs/>
-        </w:rPr>
-        <w:t>Weight Adjustment</w:t>
-      </w:r>
-      <w:r>
-        <w:t xml:space="preserve">: If a skier is heavier or lighter than average, adjust by about </w:t>
-      </w:r>
-      <w:r>
-        <w:rPr>
-          <w:b/>
-          <w:bCs/>
-        </w:rPr>
-        <w:t>5 cm</w:t>
-      </w:r>
-      <w:r>
-        <w:t xml:space="preserve"> up or down.</w:t>
-      </w:r>
-    </w:p>
-    <w:p>
-      <w:r>
-        <w:rPr>
-          <w:b/>
-          <w:bCs/>
-        </w:rPr>
-        <w:t>Example</w:t>
-      </w:r>
-      <w:r>
-        <w:t>: For a skier who is 170 cm tall:</w:t>
-      </w:r>
-    </w:p>
-    <w:p>
-      <w:r>
-        <w:t>Classic Ski Length=170×1.1 to 1.2=187 to 204 cm\</w:t>
-      </w:r>
-      <w:proofErr w:type="gramStart"/>
-      <w:r>
-        <w:t>text{</w:t>
-      </w:r>
-      <w:proofErr w:type="gramEnd"/>
-      <w:r>
-        <w:t>Classic Ski Length} = 170 \times 1.1 \text{ to } 1.2 = 187 \text{ to } 204 \text{ cm}Classic Ski Length=170×1.1 to 1.2=187 to 204 cm</w:t>
-      </w:r>
-    </w:p>
-    <w:p>
-      <w:pPr>
-        <w:rPr>
-          <w:b/>
-          <w:bCs/>
-        </w:rPr>
-      </w:pPr>
-      <w:r>
-        <w:rPr>
-          <w:b/>
-          <w:bCs/>
-        </w:rPr>
-        <w:t>2. Skate Cross-Country Ski Length</w:t>
-      </w:r>
-    </w:p>
-    <w:p>
-      <w:pPr>
-        <w:numPr>
-          <w:ilvl w:val="0"/>
-          <w:numId w:val="20"/>
-        </w:numPr>
-      </w:pPr>
-      <w:r>
-        <w:rPr>
-          <w:b/>
-          <w:bCs/>
-        </w:rPr>
-        <w:t>Basic Formula</w:t>
-      </w:r>
-      <w:r>
-        <w:t xml:space="preserve">: Skate skis are generally shorter, around </w:t>
-      </w:r>
-      <w:r>
-        <w:rPr>
-          <w:b/>
-          <w:bCs/>
-        </w:rPr>
-        <w:t>105-110% of the skier's height</w:t>
-      </w:r>
-      <w:r>
-        <w:t>.</w:t>
-      </w:r>
-    </w:p>
-    <w:p>
-      <w:pPr>
-        <w:numPr>
-          <w:ilvl w:val="0"/>
-          <w:numId w:val="20"/>
-        </w:numPr>
-      </w:pPr>
-      <w:r>
-        <w:rPr>
-          <w:b/>
-          <w:bCs/>
-        </w:rPr>
-        <w:t>Formula</w:t>
-      </w:r>
-      <w:r>
-        <w:t>: Skate Ski Length=Skier’s Height (cm)×1.05 to 1.1\</w:t>
-      </w:r>
-      <w:proofErr w:type="gramStart"/>
-      <w:r>
-        <w:t>text{</w:t>
-      </w:r>
-      <w:proofErr w:type="gramEnd"/>
-      <w:r>
-        <w:t>Skate Ski Length} = \text{Skier's Height (cm)} \times 1.05 \text{ to } 1.1Skate Ski Length=Skier’s Height (cm)×1.05 to 1.1</w:t>
-      </w:r>
-    </w:p>
-    <w:p>
-      <w:pPr>
-        <w:numPr>
-          <w:ilvl w:val="0"/>
-          <w:numId w:val="20"/>
-        </w:numPr>
-      </w:pPr>
-      <w:r>
-        <w:rPr>
-          <w:b/>
-          <w:bCs/>
-        </w:rPr>
-        <w:t>Skill Level Adjustment</w:t>
-      </w:r>
-      <w:r>
-        <w:t>:</w:t>
-      </w:r>
-    </w:p>
-    <w:p>
-      <w:pPr>
-        <w:numPr>
-          <w:ilvl w:val="1"/>
-          <w:numId w:val="20"/>
-        </w:numPr>
-      </w:pPr>
-      <w:r>
-        <w:rPr>
-          <w:b/>
-          <w:bCs/>
-        </w:rPr>
-        <w:t>Beginner</w:t>
-      </w:r>
-      <w:r>
-        <w:t xml:space="preserve">: </w:t>
-      </w:r>
-      <w:proofErr w:type="spellStart"/>
-      <w:r>
-        <w:t>Opt</w:t>
-      </w:r>
-      <w:proofErr w:type="spellEnd"/>
-      <w:r>
-        <w:t xml:space="preserve"> for 105% of height for better maneuverability.</w:t>
-      </w:r>
-    </w:p>
-    <w:p>
-      <w:pPr>
-        <w:numPr>
-          <w:ilvl w:val="1"/>
-          <w:numId w:val="20"/>
-        </w:numPr>
-      </w:pPr>
-      <w:r>
-        <w:rPr>
-          <w:b/>
-          <w:bCs/>
-        </w:rPr>
-        <w:t>Advanced</w:t>
-      </w:r>
-      <w:r>
-        <w:t>: Closer to 110% of height for better glide.</w:t>
-      </w:r>
-    </w:p>
-    <w:p>
-      <w:pPr>
-        <w:numPr>
-          <w:ilvl w:val="0"/>
-          <w:numId w:val="20"/>
-        </w:numPr>
-      </w:pPr>
-      <w:r>
-        <w:rPr>
-          <w:b/>
-          <w:bCs/>
-        </w:rPr>
-        <w:t>Weight Adjustment</w:t>
-      </w:r>
-      <w:r>
-        <w:t xml:space="preserve">: </w:t>
-      </w:r>
-      <w:proofErr w:type="gramStart"/>
-      <w:r>
-        <w:t>Similar to</w:t>
-      </w:r>
-      <w:proofErr w:type="gramEnd"/>
-      <w:r>
-        <w:t xml:space="preserve"> classic, add or subtract </w:t>
-      </w:r>
-      <w:r>
-        <w:rPr>
-          <w:b/>
-          <w:bCs/>
-        </w:rPr>
-        <w:t>5 cm</w:t>
-      </w:r>
-      <w:r>
-        <w:t xml:space="preserve"> for a heavier or lighter skier.</w:t>
-      </w:r>
-    </w:p>
-    <w:p>
-      <w:r>
-        <w:rPr>
-          <w:b/>
-          <w:bCs/>
-        </w:rPr>
-        <w:t>Example</w:t>
-      </w:r>
-      <w:r>
-        <w:t>: For a 170 cm tall skier:</w:t>
-      </w:r>
-    </w:p>
-    <w:p>
-      <w:r>
-        <w:t>Skate Ski Length=170×1.05 to 1.1=178.5 to 187 cm\</w:t>
-      </w:r>
-      <w:proofErr w:type="gramStart"/>
-      <w:r>
-        <w:t>text{</w:t>
-      </w:r>
-      <w:proofErr w:type="gramEnd"/>
-      <w:r>
-        <w:t>Skate Ski Length} = 170 \times 1.05 \text{ to } 1.1 = 178.5 \text{ to } 187 \text{ cm}Skate Ski Length=170×1.05 to 1.1=178.5 to 187 cm</w:t>
-      </w:r>
-    </w:p>
-    <w:p>
-      <w:pPr>
-        <w:rPr>
-          <w:b/>
-          <w:bCs/>
-        </w:rPr>
-      </w:pPr>
-      <w:r>
-        <w:rPr>
-          <w:b/>
-          <w:bCs/>
-        </w:rPr>
-        <w:t>3. Adjustments Based on Terrain and Conditions</w:t>
-      </w:r>
-    </w:p>
-    <w:p>
-      <w:pPr>
-        <w:numPr>
-          <w:ilvl w:val="0"/>
-          <w:numId w:val="21"/>
-        </w:numPr>
-      </w:pPr>
-      <w:r>
-        <w:rPr>
-          <w:b/>
-          <w:bCs/>
-        </w:rPr>
-        <w:t>Groomed Trails</w:t>
-      </w:r>
-      <w:r>
-        <w:t>: Stick closely to the recommended length from the formula.</w:t>
-      </w:r>
-    </w:p>
-    <w:p>
-      <w:pPr>
-        <w:numPr>
-          <w:ilvl w:val="0"/>
-          <w:numId w:val="21"/>
-        </w:numPr>
-      </w:pPr>
-      <w:r>
-        <w:rPr>
-          <w:b/>
-          <w:bCs/>
-        </w:rPr>
-        <w:t>Backcountry</w:t>
-      </w:r>
-      <w:r>
-        <w:t>: For more challenging or mixed terrain, shorter skis provide better control and stability.</w:t>
-      </w:r>
-    </w:p>
-    <w:p>
-      <w:pPr>
-        <w:rPr>
-          <w:b/>
-          <w:bCs/>
-        </w:rPr>
-      </w:pPr>
-      <w:r>
-        <w:rPr>
-          <w:b/>
-          <w:bCs/>
-        </w:rPr>
-        <w:lastRenderedPageBreak/>
-        <w:t>4. Quick Reference Table</w:t>
-      </w:r>
-    </w:p>
-    <w:p>
-      <w:r>
-        <w:t>Here’s a simplified table you could add to your app for easier reference:</w:t>
-      </w:r>
-    </w:p>
-    <w:tbl>
-      <w:tblPr>
-        <w:tblW w:w="0" w:type="auto"/>
-        <w:tblCellSpacing w:w="15" w:type="dxa"/>
-        <w:tblBorders>
-          <w:top w:val="single" w:sz="4" w:space="0" w:color="auto"/>
-          <w:left w:val="single" w:sz="4" w:space="0" w:color="auto"/>
-          <w:bottom w:val="single" w:sz="4" w:space="0" w:color="auto"/>
-          <w:right w:val="single" w:sz="4" w:space="0" w:color="auto"/>
-          <w:insideH w:val="single" w:sz="4" w:space="0" w:color="auto"/>
-          <w:insideV w:val="single" w:sz="4" w:space="0" w:color="auto"/>
-        </w:tblBorders>
-        <w:tblCellMar>
-          <w:top w:w="15" w:type="dxa"/>
-          <w:left w:w="15" w:type="dxa"/>
-          <w:bottom w:w="15" w:type="dxa"/>
-          <w:right w:w="15" w:type="dxa"/>
-        </w:tblCellMar>
-        <w:tblLook w:val="04A0" w:firstRow="1" w:lastRow="0" w:firstColumn="1" w:lastColumn="0" w:noHBand="0" w:noVBand="1"/>
-      </w:tblPr>
-      <w:tblGrid>
-        <w:gridCol w:w="1245"/>
-        <w:gridCol w:w="2398"/>
-        <w:gridCol w:w="2232"/>
-      </w:tblGrid>
-      <w:tr>
-        <w:trPr>
-          <w:tblHeader/>
-          <w:tblCellSpacing w:w="15" w:type="dxa"/>
-        </w:trPr>
-        <w:tc>
-          <w:tcPr>
-            <w:tcW w:w="0" w:type="auto"/>
-            <w:vAlign w:val="center"/>
-            <w:hideMark/>
-          </w:tcPr>
-          <w:p>
-            <w:pPr>
-              <w:rPr>
-                <w:b/>
-                <w:bCs/>
-              </w:rPr>
-            </w:pPr>
-            <w:r>
-              <w:rPr>
-                <w:b/>
-                <w:bCs/>
-              </w:rPr>
-              <w:t>Height (cm)</w:t>
-            </w:r>
-          </w:p>
-        </w:tc>
-        <w:tc>
-          <w:tcPr>
-            <w:tcW w:w="0" w:type="auto"/>
-            <w:vAlign w:val="center"/>
-            <w:hideMark/>
-          </w:tcPr>
-          <w:p>
-            <w:pPr>
-              <w:rPr>
-                <w:b/>
-                <w:bCs/>
-              </w:rPr>
-            </w:pPr>
-            <w:r>
-              <w:rPr>
-                <w:b/>
-                <w:bCs/>
-              </w:rPr>
-              <w:t>Classic Ski Length (cm)</w:t>
-            </w:r>
-          </w:p>
-        </w:tc>
-        <w:tc>
-          <w:tcPr>
-            <w:tcW w:w="0" w:type="auto"/>
-            <w:vAlign w:val="center"/>
-            <w:hideMark/>
-          </w:tcPr>
-          <w:p>
-            <w:pPr>
-              <w:rPr>
-                <w:b/>
-                <w:bCs/>
-              </w:rPr>
-            </w:pPr>
-            <w:r>
-              <w:rPr>
-                <w:b/>
-                <w:bCs/>
-              </w:rPr>
-              <w:t>Skate Ski Length (cm)</w:t>
-            </w:r>
-          </w:p>
-        </w:tc>
-      </w:tr>
-      <w:tr>
-        <w:trPr>
-          <w:tblCellSpacing w:w="15" w:type="dxa"/>
-        </w:trPr>
-        <w:tc>
-          <w:tcPr>
-            <w:tcW w:w="0" w:type="auto"/>
-            <w:vAlign w:val="center"/>
-            <w:hideMark/>
-          </w:tcPr>
-          <w:p>
-            <w:r>
-              <w:t>150</w:t>
-            </w:r>
-          </w:p>
-        </w:tc>
-        <w:tc>
-          <w:tcPr>
-            <w:tcW w:w="0" w:type="auto"/>
-            <w:vAlign w:val="center"/>
-            <w:hideMark/>
-          </w:tcPr>
-          <w:p>
-            <w:r>
-              <w:t>165 - 180</w:t>
-            </w:r>
-          </w:p>
-        </w:tc>
-        <w:tc>
-          <w:tcPr>
-            <w:tcW w:w="0" w:type="auto"/>
-            <w:vAlign w:val="center"/>
-            <w:hideMark/>
-          </w:tcPr>
-          <w:p>
-            <w:r>
-              <w:t>158 - 165</w:t>
-            </w:r>
-          </w:p>
-        </w:tc>
-      </w:tr>
-      <w:tr>
-        <w:trPr>
-          <w:tblCellSpacing w:w="15" w:type="dxa"/>
-        </w:trPr>
-        <w:tc>
-          <w:tcPr>
-            <w:tcW w:w="0" w:type="auto"/>
-            <w:vAlign w:val="center"/>
-            <w:hideMark/>
-          </w:tcPr>
-          <w:p>
-            <w:r>
-              <w:t>160</w:t>
-            </w:r>
-          </w:p>
-        </w:tc>
-        <w:tc>
-          <w:tcPr>
-            <w:tcW w:w="0" w:type="auto"/>
-            <w:vAlign w:val="center"/>
-            <w:hideMark/>
-          </w:tcPr>
-          <w:p>
-            <w:r>
-              <w:t>176 - 192</w:t>
-            </w:r>
-          </w:p>
-        </w:tc>
-        <w:tc>
-          <w:tcPr>
-            <w:tcW w:w="0" w:type="auto"/>
-            <w:vAlign w:val="center"/>
-            <w:hideMark/>
-          </w:tcPr>
-          <w:p>
-            <w:r>
-              <w:t>168 - 176</w:t>
-            </w:r>
-          </w:p>
-        </w:tc>
-      </w:tr>
-      <w:tr>
-        <w:trPr>
-          <w:tblCellSpacing w:w="15" w:type="dxa"/>
-        </w:trPr>
-        <w:tc>
-          <w:tcPr>
-            <w:tcW w:w="0" w:type="auto"/>
-            <w:vAlign w:val="center"/>
-            <w:hideMark/>
-          </w:tcPr>
-          <w:p>
-            <w:r>
-              <w:t>170</w:t>
-            </w:r>
-          </w:p>
-        </w:tc>
-        <w:tc>
-          <w:tcPr>
-            <w:tcW w:w="0" w:type="auto"/>
-            <w:vAlign w:val="center"/>
-            <w:hideMark/>
-          </w:tcPr>
-          <w:p>
-            <w:r>
-              <w:t>187 - 204</w:t>
-            </w:r>
-          </w:p>
-        </w:tc>
-        <w:tc>
-          <w:tcPr>
-            <w:tcW w:w="0" w:type="auto"/>
-            <w:vAlign w:val="center"/>
-            <w:hideMark/>
-          </w:tcPr>
-          <w:p>
-            <w:r>
-              <w:t>178 - 187</w:t>
-            </w:r>
-          </w:p>
-        </w:tc>
-      </w:tr>
-      <w:tr>
-        <w:trPr>
-          <w:tblCellSpacing w:w="15" w:type="dxa"/>
-        </w:trPr>
-        <w:tc>
-          <w:tcPr>
-            <w:tcW w:w="0" w:type="auto"/>
-            <w:vAlign w:val="center"/>
-            <w:hideMark/>
-          </w:tcPr>
-          <w:p>
-            <w:r>
-              <w:t>180</w:t>
-            </w:r>
-          </w:p>
-        </w:tc>
-        <w:tc>
-          <w:tcPr>
-            <w:tcW w:w="0" w:type="auto"/>
-            <w:vAlign w:val="center"/>
-            <w:hideMark/>
-          </w:tcPr>
-          <w:p>
-            <w:r>
-              <w:t>198 - 216</w:t>
-            </w:r>
-          </w:p>
-        </w:tc>
-        <w:tc>
-          <w:tcPr>
-            <w:tcW w:w="0" w:type="auto"/>
-            <w:vAlign w:val="center"/>
-            <w:hideMark/>
-          </w:tcPr>
-          <w:p>
-            <w:r>
-              <w:t>189 - 198</w:t>
-            </w:r>
-          </w:p>
-        </w:tc>
-      </w:tr>
-      <w:tr>
-        <w:trPr>
-          <w:tblCellSpacing w:w="15" w:type="dxa"/>
-        </w:trPr>
-        <w:tc>
-          <w:tcPr>
-            <w:tcW w:w="0" w:type="auto"/>
-            <w:vAlign w:val="center"/>
-            <w:hideMark/>
-          </w:tcPr>
-          <w:p>
-            <w:r>
-              <w:t>190</w:t>
-            </w:r>
-          </w:p>
-        </w:tc>
-        <w:tc>
-          <w:tcPr>
-            <w:tcW w:w="0" w:type="auto"/>
-            <w:vAlign w:val="center"/>
-            <w:hideMark/>
-          </w:tcPr>
-          <w:p>
-            <w:r>
-              <w:t>209 - 228</w:t>
-            </w:r>
-          </w:p>
-        </w:tc>
-        <w:tc>
-          <w:tcPr>
-            <w:tcW w:w="0" w:type="auto"/>
-            <w:vAlign w:val="center"/>
-            <w:hideMark/>
-          </w:tcPr>
-          <w:p>
-            <w:r>
-              <w:t>199 - 209</w:t>
-            </w:r>
-          </w:p>
-        </w:tc>
-      </w:tr>
-    </w:tbl>
+        <w:rPr>
+          <w:highlight w:val="yellow"/>
+        </w:rPr>
+      </w:pPr>
+      <w:r>
+        <w:rPr>
+          <w:highlight w:val="yellow"/>
+        </w:rPr>
+        <w:t xml:space="preserve">Size: </w:t>
+      </w:r>
+      <w:r>
+        <w:rPr>
+          <w:highlight w:val="yellow"/>
+        </w:rPr>
+        <w:t>209</w:t>
+      </w:r>
+      <w:r>
+        <w:rPr>
+          <w:highlight w:val="yellow"/>
+        </w:rPr>
+        <w:t xml:space="preserve"> cm</w:t>
+      </w:r>
+    </w:p>
+    <w:p>
+      <w:pPr>
+        <w:rPr>
+          <w:highlight w:val="yellow"/>
+        </w:rPr>
+      </w:pPr>
+    </w:p>
     <w:p/>
     <w:sectPr>
       <w:pgSz w:w="12240" w:h="15840"/>
@@ -3519,6 +3062,119 @@
     </w:lvl>
   </w:abstractNum>
   <w:abstractNum w:abstractNumId="11" w15:restartNumberingAfterBreak="0">
+    <w:nsid w:val="51503E94"/>
+    <w:multiLevelType w:val="hybridMultilevel"/>
+    <w:tmpl w:val="836E71A0"/>
+    <w:lvl w:ilvl="0" w:tplc="10090001">
+      <w:start w:val="1"/>
+      <w:numFmt w:val="bullet"/>
+      <w:lvlText w:val=""/>
+      <w:lvlJc w:val="left"/>
+      <w:pPr>
+        <w:ind w:left="720" w:hanging="360"/>
+      </w:pPr>
+      <w:rPr>
+        <w:rFonts w:ascii="Symbol" w:hAnsi="Symbol" w:hint="default"/>
+      </w:rPr>
+    </w:lvl>
+    <w:lvl w:ilvl="1" w:tplc="10090003" w:tentative="1">
+      <w:start w:val="1"/>
+      <w:numFmt w:val="bullet"/>
+      <w:lvlText w:val="o"/>
+      <w:lvlJc w:val="left"/>
+      <w:pPr>
+        <w:ind w:left="1440" w:hanging="360"/>
+      </w:pPr>
+      <w:rPr>
+        <w:rFonts w:ascii="Courier New" w:hAnsi="Courier New" w:cs="Courier New" w:hint="default"/>
+      </w:rPr>
+    </w:lvl>
+    <w:lvl w:ilvl="2" w:tplc="10090005" w:tentative="1">
+      <w:start w:val="1"/>
+      <w:numFmt w:val="bullet"/>
+      <w:lvlText w:val=""/>
+      <w:lvlJc w:val="left"/>
+      <w:pPr>
+        <w:ind w:left="2160" w:hanging="360"/>
+      </w:pPr>
+      <w:rPr>
+        <w:rFonts w:ascii="Wingdings" w:hAnsi="Wingdings" w:hint="default"/>
+      </w:rPr>
+    </w:lvl>
+    <w:lvl w:ilvl="3" w:tplc="10090001" w:tentative="1">
+      <w:start w:val="1"/>
+      <w:numFmt w:val="bullet"/>
+      <w:lvlText w:val=""/>
+      <w:lvlJc w:val="left"/>
+      <w:pPr>
+        <w:ind w:left="2880" w:hanging="360"/>
+      </w:pPr>
+      <w:rPr>
+        <w:rFonts w:ascii="Symbol" w:hAnsi="Symbol" w:hint="default"/>
+      </w:rPr>
+    </w:lvl>
+    <w:lvl w:ilvl="4" w:tplc="10090003" w:tentative="1">
+      <w:start w:val="1"/>
+      <w:numFmt w:val="bullet"/>
+      <w:lvlText w:val="o"/>
+      <w:lvlJc w:val="left"/>
+      <w:pPr>
+        <w:ind w:left="3600" w:hanging="360"/>
+      </w:pPr>
+      <w:rPr>
+        <w:rFonts w:ascii="Courier New" w:hAnsi="Courier New" w:cs="Courier New" w:hint="default"/>
+      </w:rPr>
+    </w:lvl>
+    <w:lvl w:ilvl="5" w:tplc="10090005" w:tentative="1">
+      <w:start w:val="1"/>
+      <w:numFmt w:val="bullet"/>
+      <w:lvlText w:val=""/>
+      <w:lvlJc w:val="left"/>
+      <w:pPr>
+        <w:ind w:left="4320" w:hanging="360"/>
+      </w:pPr>
+      <w:rPr>
+        <w:rFonts w:ascii="Wingdings" w:hAnsi="Wingdings" w:hint="default"/>
+      </w:rPr>
+    </w:lvl>
+    <w:lvl w:ilvl="6" w:tplc="10090001" w:tentative="1">
+      <w:start w:val="1"/>
+      <w:numFmt w:val="bullet"/>
+      <w:lvlText w:val=""/>
+      <w:lvlJc w:val="left"/>
+      <w:pPr>
+        <w:ind w:left="5040" w:hanging="360"/>
+      </w:pPr>
+      <w:rPr>
+        <w:rFonts w:ascii="Symbol" w:hAnsi="Symbol" w:hint="default"/>
+      </w:rPr>
+    </w:lvl>
+    <w:lvl w:ilvl="7" w:tplc="10090003" w:tentative="1">
+      <w:start w:val="1"/>
+      <w:numFmt w:val="bullet"/>
+      <w:lvlText w:val="o"/>
+      <w:lvlJc w:val="left"/>
+      <w:pPr>
+        <w:ind w:left="5760" w:hanging="360"/>
+      </w:pPr>
+      <w:rPr>
+        <w:rFonts w:ascii="Courier New" w:hAnsi="Courier New" w:cs="Courier New" w:hint="default"/>
+      </w:rPr>
+    </w:lvl>
+    <w:lvl w:ilvl="8" w:tplc="10090005" w:tentative="1">
+      <w:start w:val="1"/>
+      <w:numFmt w:val="bullet"/>
+      <w:lvlText w:val=""/>
+      <w:lvlJc w:val="left"/>
+      <w:pPr>
+        <w:ind w:left="6480" w:hanging="360"/>
+      </w:pPr>
+      <w:rPr>
+        <w:rFonts w:ascii="Wingdings" w:hAnsi="Wingdings" w:hint="default"/>
+      </w:rPr>
+    </w:lvl>
+  </w:abstractNum>
+  <w:abstractNum w:abstractNumId="12" w15:restartNumberingAfterBreak="0">
     <w:nsid w:val="522C390E"/>
     <w:multiLevelType w:val="multilevel"/>
     <w:tmpl w:val="0F7EC998"/>
@@ -3667,7 +3323,7 @@
       </w:rPr>
     </w:lvl>
   </w:abstractNum>
-  <w:abstractNum w:abstractNumId="12" w15:restartNumberingAfterBreak="0">
+  <w:abstractNum w:abstractNumId="13" w15:restartNumberingAfterBreak="0">
     <w:nsid w:val="597E0ED6"/>
     <w:multiLevelType w:val="multilevel"/>
     <w:tmpl w:val="BE4C1408"/>
@@ -3816,7 +3472,7 @@
       </w:rPr>
     </w:lvl>
   </w:abstractNum>
-  <w:abstractNum w:abstractNumId="13" w15:restartNumberingAfterBreak="0">
+  <w:abstractNum w:abstractNumId="14" w15:restartNumberingAfterBreak="0">
     <w:nsid w:val="5FBB4E70"/>
     <w:multiLevelType w:val="multilevel"/>
     <w:tmpl w:val="B1C43644"/>
@@ -3965,7 +3621,7 @@
       </w:rPr>
     </w:lvl>
   </w:abstractNum>
-  <w:abstractNum w:abstractNumId="14" w15:restartNumberingAfterBreak="0">
+  <w:abstractNum w:abstractNumId="15" w15:restartNumberingAfterBreak="0">
     <w:nsid w:val="68A83F23"/>
     <w:multiLevelType w:val="multilevel"/>
     <w:tmpl w:val="A68CCC7C"/>
@@ -4114,7 +3770,7 @@
       </w:rPr>
     </w:lvl>
   </w:abstractNum>
-  <w:abstractNum w:abstractNumId="15" w15:restartNumberingAfterBreak="0">
+  <w:abstractNum w:abstractNumId="16" w15:restartNumberingAfterBreak="0">
     <w:nsid w:val="71232D81"/>
     <w:multiLevelType w:val="multilevel"/>
     <w:tmpl w:val="E098DD2E"/>
@@ -4263,7 +3919,7 @@
       </w:rPr>
     </w:lvl>
   </w:abstractNum>
-  <w:abstractNum w:abstractNumId="16" w15:restartNumberingAfterBreak="0">
+  <w:abstractNum w:abstractNumId="17" w15:restartNumberingAfterBreak="0">
     <w:nsid w:val="75615EDF"/>
     <w:multiLevelType w:val="multilevel"/>
     <w:tmpl w:val="D4A413E2"/>
@@ -4412,7 +4068,7 @@
       </w:rPr>
     </w:lvl>
   </w:abstractNum>
-  <w:abstractNum w:abstractNumId="17" w15:restartNumberingAfterBreak="0">
+  <w:abstractNum w:abstractNumId="18" w15:restartNumberingAfterBreak="0">
     <w:nsid w:val="7652702A"/>
     <w:multiLevelType w:val="multilevel"/>
     <w:tmpl w:val="9968CF84"/>
@@ -4561,7 +4217,7 @@
       </w:rPr>
     </w:lvl>
   </w:abstractNum>
-  <w:abstractNum w:abstractNumId="18" w15:restartNumberingAfterBreak="0">
+  <w:abstractNum w:abstractNumId="19" w15:restartNumberingAfterBreak="0">
     <w:nsid w:val="77C63930"/>
     <w:multiLevelType w:val="multilevel"/>
     <w:tmpl w:val="4A842DB0"/>
@@ -4710,7 +4366,7 @@
       </w:rPr>
     </w:lvl>
   </w:abstractNum>
-  <w:abstractNum w:abstractNumId="19" w15:restartNumberingAfterBreak="0">
+  <w:abstractNum w:abstractNumId="20" w15:restartNumberingAfterBreak="0">
     <w:nsid w:val="7CA16D77"/>
     <w:multiLevelType w:val="multilevel"/>
     <w:tmpl w:val="798A2E3E"/>
@@ -4859,7 +4515,7 @@
       </w:rPr>
     </w:lvl>
   </w:abstractNum>
-  <w:abstractNum w:abstractNumId="20" w15:restartNumberingAfterBreak="0">
+  <w:abstractNum w:abstractNumId="21" w15:restartNumberingAfterBreak="0">
     <w:nsid w:val="7F2E5E05"/>
     <w:multiLevelType w:val="multilevel"/>
     <w:tmpl w:val="625280CC"/>
@@ -5009,19 +4665,19 @@
     </w:lvl>
   </w:abstractNum>
   <w:num w:numId="1" w16cid:durableId="676418882">
-    <w:abstractNumId w:val="13"/>
+    <w:abstractNumId w:val="14"/>
   </w:num>
   <w:num w:numId="2" w16cid:durableId="971136023">
-    <w:abstractNumId w:val="20"/>
+    <w:abstractNumId w:val="21"/>
   </w:num>
   <w:num w:numId="3" w16cid:durableId="921796505">
     <w:abstractNumId w:val="4"/>
   </w:num>
   <w:num w:numId="4" w16cid:durableId="1144853226">
-    <w:abstractNumId w:val="17"/>
+    <w:abstractNumId w:val="18"/>
   </w:num>
   <w:num w:numId="5" w16cid:durableId="1529220630">
-    <w:abstractNumId w:val="12"/>
+    <w:abstractNumId w:val="13"/>
   </w:num>
   <w:num w:numId="6" w16cid:durableId="1209949914">
     <w:abstractNumId w:val="3"/>
@@ -5036,16 +4692,16 @@
     <w:abstractNumId w:val="1"/>
   </w:num>
   <w:num w:numId="10" w16cid:durableId="472983507">
-    <w:abstractNumId w:val="14"/>
+    <w:abstractNumId w:val="15"/>
   </w:num>
   <w:num w:numId="11" w16cid:durableId="358898147">
-    <w:abstractNumId w:val="16"/>
+    <w:abstractNumId w:val="17"/>
   </w:num>
   <w:num w:numId="12" w16cid:durableId="1484009357">
     <w:abstractNumId w:val="2"/>
   </w:num>
   <w:num w:numId="13" w16cid:durableId="1642808989">
-    <w:abstractNumId w:val="15"/>
+    <w:abstractNumId w:val="16"/>
   </w:num>
   <w:num w:numId="14" w16cid:durableId="151257225">
     <w:abstractNumId w:val="9"/>
@@ -5054,7 +4710,7 @@
     <w:abstractNumId w:val="6"/>
   </w:num>
   <w:num w:numId="16" w16cid:durableId="454519959">
-    <w:abstractNumId w:val="18"/>
+    <w:abstractNumId w:val="19"/>
   </w:num>
   <w:num w:numId="17" w16cid:durableId="1816483757">
     <w:abstractNumId w:val="5"/>
@@ -5063,13 +4719,16 @@
     <w:abstractNumId w:val="7"/>
   </w:num>
   <w:num w:numId="19" w16cid:durableId="938178547">
-    <w:abstractNumId w:val="11"/>
+    <w:abstractNumId w:val="12"/>
   </w:num>
   <w:num w:numId="20" w16cid:durableId="687681821">
-    <w:abstractNumId w:val="19"/>
+    <w:abstractNumId w:val="20"/>
   </w:num>
   <w:num w:numId="21" w16cid:durableId="148864864">
     <w:abstractNumId w:val="10"/>
+  </w:num>
+  <w:num w:numId="22" w16cid:durableId="551648706">
+    <w:abstractNumId w:val="11"/>
   </w:num>
 </w:numbering>
 </file>

</xml_diff>